<commit_message>
modified review and report docs
</commit_message>
<xml_diff>
--- a/doc/Project Report I.docx
+++ b/doc/Project Report I.docx
@@ -506,6 +506,7 @@
           <w:numId w:val="4"/>
         </w:numPr>
         <w:spacing w:before="60" w:after="100" w:afterAutospacing="1" w:line="240" w:lineRule="auto"/>
+        <w:ind w:left="1080"/>
         <w:rPr>
           <w:rFonts w:eastAsia="Times New Roman" w:cstheme="minorHAnsi"/>
           <w:color w:val="24292E"/>
@@ -536,7 +537,7 @@
       <w:pPr>
         <w:pStyle w:val="ListParagraph"/>
         <w:spacing w:before="60" w:after="100" w:afterAutospacing="1" w:line="240" w:lineRule="auto"/>
-        <w:ind w:left="1800"/>
+        <w:ind w:left="1080"/>
         <w:rPr>
           <w:rFonts w:eastAsia="Times New Roman" w:cstheme="minorHAnsi"/>
           <w:color w:val="24292E"/>
@@ -549,7 +550,7 @@
       <w:pPr>
         <w:pStyle w:val="ListParagraph"/>
         <w:spacing w:before="60" w:after="100" w:afterAutospacing="1" w:line="240" w:lineRule="auto"/>
-        <w:ind w:left="1800"/>
+        <w:ind w:left="1080"/>
         <w:rPr>
           <w:rFonts w:eastAsia="Times New Roman" w:cstheme="minorHAnsi"/>
           <w:color w:val="24292E"/>
@@ -566,7 +567,7 @@
           <w:szCs w:val="28"/>
         </w:rPr>
         <w:drawing>
-          <wp:inline distT="0" distB="0" distL="0" distR="0">
+          <wp:inline distT="0" distB="0" distL="0" distR="0" wp14:anchorId="3769C5E2" wp14:editId="6FD94425">
             <wp:extent cx="2026920" cy="1249680"/>
             <wp:effectExtent l="0" t="0" r="0" b="7620"/>
             <wp:docPr id="3" name="Picture 3" descr="C:\Users\webfr\Desktop\plain charlotte.PNG"/>
@@ -619,7 +620,7 @@
       <w:pPr>
         <w:pStyle w:val="ListParagraph"/>
         <w:spacing w:before="60" w:after="100" w:afterAutospacing="1" w:line="240" w:lineRule="auto"/>
-        <w:ind w:left="1800"/>
+        <w:ind w:left="1080"/>
         <w:rPr>
           <w:rFonts w:eastAsia="Times New Roman" w:cstheme="minorHAnsi"/>
           <w:color w:val="24292E"/>
@@ -632,7 +633,7 @@
       <w:pPr>
         <w:pStyle w:val="ListParagraph"/>
         <w:spacing w:before="60" w:after="100" w:afterAutospacing="1" w:line="240" w:lineRule="auto"/>
-        <w:ind w:left="1800"/>
+        <w:ind w:left="1080"/>
         <w:rPr>
           <w:rFonts w:eastAsia="Times New Roman" w:cstheme="minorHAnsi"/>
           <w:color w:val="24292E"/>
@@ -645,7 +646,7 @@
       <w:pPr>
         <w:pStyle w:val="ListParagraph"/>
         <w:spacing w:before="60" w:after="100" w:afterAutospacing="1" w:line="240" w:lineRule="auto"/>
-        <w:ind w:left="1800"/>
+        <w:ind w:left="1080"/>
         <w:rPr>
           <w:rFonts w:eastAsia="Times New Roman" w:cstheme="minorHAnsi"/>
           <w:color w:val="24292E"/>
@@ -658,7 +659,7 @@
       <w:pPr>
         <w:pStyle w:val="ListParagraph"/>
         <w:spacing w:before="60" w:after="100" w:afterAutospacing="1" w:line="240" w:lineRule="auto"/>
-        <w:ind w:left="1800"/>
+        <w:ind w:left="1080"/>
         <w:rPr>
           <w:rFonts w:eastAsia="Times New Roman" w:cstheme="minorHAnsi"/>
           <w:color w:val="24292E"/>
@@ -675,6 +676,7 @@
           <w:numId w:val="4"/>
         </w:numPr>
         <w:spacing w:before="60" w:after="100" w:afterAutospacing="1" w:line="240" w:lineRule="auto"/>
+        <w:ind w:left="1080"/>
         <w:rPr>
           <w:rFonts w:eastAsia="Times New Roman" w:cstheme="minorHAnsi"/>
           <w:color w:val="24292E"/>
@@ -705,7 +707,7 @@
       <w:pPr>
         <w:pStyle w:val="ListParagraph"/>
         <w:spacing w:before="60" w:after="100" w:afterAutospacing="1" w:line="240" w:lineRule="auto"/>
-        <w:ind w:left="1800"/>
+        <w:ind w:left="1080"/>
         <w:rPr>
           <w:rFonts w:eastAsia="Times New Roman" w:cstheme="minorHAnsi"/>
           <w:color w:val="24292E"/>
@@ -718,7 +720,7 @@
       <w:pPr>
         <w:pStyle w:val="ListParagraph"/>
         <w:spacing w:before="60" w:after="100" w:afterAutospacing="1" w:line="240" w:lineRule="auto"/>
-        <w:ind w:left="1800"/>
+        <w:ind w:left="1080"/>
         <w:rPr>
           <w:rFonts w:eastAsia="Times New Roman" w:cstheme="minorHAnsi"/>
           <w:color w:val="24292E"/>
@@ -735,7 +737,7 @@
           <w:szCs w:val="28"/>
         </w:rPr>
         <w:drawing>
-          <wp:inline distT="0" distB="0" distL="0" distR="0">
+          <wp:inline distT="0" distB="0" distL="0" distR="0" wp14:anchorId="7D181F7F" wp14:editId="217D463F">
             <wp:extent cx="4282440" cy="1402080"/>
             <wp:effectExtent l="0" t="0" r="3810" b="7620"/>
             <wp:docPr id="5" name="Picture 5" descr="C:\Users\webfr\Desktop\emotioncharlotte.PNG"/>
@@ -796,8 +798,464 @@
           <w:szCs w:val="28"/>
         </w:rPr>
       </w:pPr>
+    </w:p>
+    <w:p>
+      <w:pPr>
+        <w:pStyle w:val="ListParagraph"/>
+        <w:numPr>
+          <w:ilvl w:val="0"/>
+          <w:numId w:val="3"/>
+        </w:numPr>
+        <w:spacing w:before="60" w:after="0" w:line="240" w:lineRule="auto"/>
+        <w:rPr>
+          <w:rFonts w:asciiTheme="majorHAnsi" w:eastAsia="Times New Roman" w:hAnsiTheme="majorHAnsi" w:cstheme="minorHAnsi"/>
+          <w:b/>
+          <w:color w:val="548DD4" w:themeColor="text2" w:themeTint="99"/>
+          <w:sz w:val="28"/>
+          <w:szCs w:val="28"/>
+        </w:rPr>
+      </w:pPr>
+      <w:r>
+        <w:rPr>
+          <w:rFonts w:asciiTheme="majorHAnsi" w:eastAsia="Times New Roman" w:hAnsiTheme="majorHAnsi" w:cstheme="minorHAnsi"/>
+          <w:b/>
+          <w:color w:val="548DD4" w:themeColor="text2" w:themeTint="99"/>
+          <w:sz w:val="28"/>
+          <w:szCs w:val="28"/>
+        </w:rPr>
+        <w:t>Goals</w:t>
+      </w:r>
+    </w:p>
+    <w:p>
+      <w:pPr>
+        <w:numPr>
+          <w:ilvl w:val="0"/>
+          <w:numId w:val="6"/>
+        </w:numPr>
+        <w:spacing w:before="100" w:beforeAutospacing="1" w:after="100" w:afterAutospacing="1" w:line="240" w:lineRule="auto"/>
+        <w:rPr>
+          <w:rFonts w:eastAsia="Times New Roman" w:cstheme="minorHAnsi"/>
+          <w:color w:val="24292E"/>
+          <w:sz w:val="28"/>
+          <w:szCs w:val="28"/>
+        </w:rPr>
+      </w:pPr>
+      <w:r>
+        <w:rPr>
+          <w:rFonts w:eastAsia="Times New Roman" w:cstheme="minorHAnsi"/>
+          <w:color w:val="24292E"/>
+          <w:sz w:val="28"/>
+          <w:szCs w:val="28"/>
+        </w:rPr>
+        <w:t>Understand the budget text data</w:t>
+      </w:r>
+      <w:r>
+        <w:rPr>
+          <w:rFonts w:eastAsia="Times New Roman" w:cstheme="minorHAnsi"/>
+          <w:color w:val="24292E"/>
+          <w:sz w:val="28"/>
+          <w:szCs w:val="28"/>
+        </w:rPr>
+        <w:t xml:space="preserve"> and analyzing its scope.</w:t>
+      </w:r>
+    </w:p>
+    <w:p>
+      <w:pPr>
+        <w:numPr>
+          <w:ilvl w:val="0"/>
+          <w:numId w:val="6"/>
+        </w:numPr>
+        <w:spacing w:before="60" w:after="0" w:line="240" w:lineRule="auto"/>
+        <w:rPr>
+          <w:rFonts w:eastAsia="Times New Roman" w:cstheme="minorHAnsi"/>
+          <w:color w:val="24292E"/>
+          <w:sz w:val="28"/>
+          <w:szCs w:val="28"/>
+        </w:rPr>
+      </w:pPr>
+      <w:r>
+        <w:rPr>
+          <w:rFonts w:eastAsia="Times New Roman" w:cstheme="minorHAnsi"/>
+          <w:color w:val="24292E"/>
+          <w:sz w:val="28"/>
+          <w:szCs w:val="28"/>
+        </w:rPr>
+        <w:t>Data Pre-processing (Clean data to required format so that only the relevant data is used)</w:t>
+      </w:r>
+      <w:r>
+        <w:rPr>
+          <w:rFonts w:eastAsia="Times New Roman" w:cstheme="minorHAnsi"/>
+          <w:color w:val="24292E"/>
+          <w:sz w:val="28"/>
+          <w:szCs w:val="28"/>
+        </w:rPr>
+        <w:t>.</w:t>
+      </w:r>
+    </w:p>
+    <w:p>
+      <w:pPr>
+        <w:numPr>
+          <w:ilvl w:val="1"/>
+          <w:numId w:val="9"/>
+        </w:numPr>
+        <w:spacing w:after="0" w:line="240" w:lineRule="auto"/>
+        <w:rPr>
+          <w:rFonts w:eastAsia="Times New Roman" w:cstheme="minorHAnsi"/>
+          <w:sz w:val="28"/>
+          <w:szCs w:val="28"/>
+        </w:rPr>
+      </w:pPr>
+      <w:r>
+        <w:rPr>
+          <w:rFonts w:eastAsia="Times New Roman" w:cstheme="minorHAnsi"/>
+          <w:b/>
+          <w:bCs/>
+          <w:sz w:val="28"/>
+          <w:szCs w:val="28"/>
+        </w:rPr>
+        <w:t>Tokenization</w:t>
+      </w:r>
+      <w:r>
+        <w:rPr>
+          <w:rFonts w:eastAsia="Times New Roman" w:cstheme="minorHAnsi"/>
+          <w:sz w:val="28"/>
+          <w:szCs w:val="28"/>
+        </w:rPr>
+        <w:t>: Split the text into sentences and the sentences into words. Lowercase the words and remove punctuation.</w:t>
+      </w:r>
+    </w:p>
+    <w:p>
+      <w:pPr>
+        <w:numPr>
+          <w:ilvl w:val="1"/>
+          <w:numId w:val="9"/>
+        </w:numPr>
+        <w:spacing w:after="0" w:line="240" w:lineRule="auto"/>
+        <w:rPr>
+          <w:rFonts w:eastAsia="Times New Roman" w:cstheme="minorHAnsi"/>
+          <w:sz w:val="28"/>
+          <w:szCs w:val="28"/>
+        </w:rPr>
+      </w:pPr>
+      <w:r>
+        <w:rPr>
+          <w:rFonts w:eastAsia="Times New Roman" w:cstheme="minorHAnsi"/>
+          <w:sz w:val="28"/>
+          <w:szCs w:val="28"/>
+        </w:rPr>
+        <w:t>Removing w</w:t>
+      </w:r>
+      <w:r>
+        <w:rPr>
+          <w:rFonts w:eastAsia="Times New Roman" w:cstheme="minorHAnsi"/>
+          <w:sz w:val="28"/>
+          <w:szCs w:val="28"/>
+        </w:rPr>
+        <w:t>ords that have fewer than 3 characters.</w:t>
+      </w:r>
+    </w:p>
+    <w:p>
+      <w:pPr>
+        <w:numPr>
+          <w:ilvl w:val="1"/>
+          <w:numId w:val="9"/>
+        </w:numPr>
+        <w:spacing w:after="0" w:line="240" w:lineRule="auto"/>
+        <w:rPr>
+          <w:rFonts w:eastAsia="Times New Roman" w:cstheme="minorHAnsi"/>
+          <w:sz w:val="28"/>
+          <w:szCs w:val="28"/>
+        </w:rPr>
+      </w:pPr>
+      <w:r>
+        <w:rPr>
+          <w:rFonts w:eastAsia="Times New Roman" w:cstheme="minorHAnsi"/>
+          <w:sz w:val="28"/>
+          <w:szCs w:val="28"/>
+        </w:rPr>
+        <w:t xml:space="preserve">Removing </w:t>
+      </w:r>
+      <w:r>
+        <w:rPr>
+          <w:rFonts w:eastAsia="Times New Roman" w:cstheme="minorHAnsi"/>
+          <w:b/>
+          <w:bCs/>
+          <w:sz w:val="28"/>
+          <w:szCs w:val="28"/>
+        </w:rPr>
+        <w:t>stop words</w:t>
+      </w:r>
+      <w:r>
+        <w:rPr>
+          <w:rFonts w:eastAsia="Times New Roman" w:cstheme="minorHAnsi"/>
+          <w:sz w:val="28"/>
+          <w:szCs w:val="28"/>
+        </w:rPr>
+        <w:t>.</w:t>
+      </w:r>
+    </w:p>
+    <w:p>
+      <w:pPr>
+        <w:numPr>
+          <w:ilvl w:val="1"/>
+          <w:numId w:val="9"/>
+        </w:numPr>
+        <w:spacing w:after="0" w:line="240" w:lineRule="auto"/>
+        <w:rPr>
+          <w:rFonts w:eastAsia="Times New Roman" w:cstheme="minorHAnsi"/>
+          <w:sz w:val="28"/>
+          <w:szCs w:val="28"/>
+        </w:rPr>
+      </w:pPr>
+      <w:r>
+        <w:rPr>
+          <w:rFonts w:eastAsia="Times New Roman" w:cstheme="minorHAnsi"/>
+          <w:b/>
+          <w:bCs/>
+          <w:sz w:val="28"/>
+          <w:szCs w:val="28"/>
+        </w:rPr>
+        <w:t>Lemmatizing</w:t>
+      </w:r>
+      <w:r>
+        <w:rPr>
+          <w:rFonts w:eastAsia="Times New Roman" w:cstheme="minorHAnsi"/>
+          <w:sz w:val="28"/>
+          <w:szCs w:val="28"/>
+        </w:rPr>
+        <w:t xml:space="preserve"> </w:t>
+      </w:r>
+      <w:r>
+        <w:rPr>
+          <w:rFonts w:eastAsia="Times New Roman" w:cstheme="minorHAnsi"/>
+          <w:sz w:val="28"/>
+          <w:szCs w:val="28"/>
+        </w:rPr>
+        <w:t>w</w:t>
+      </w:r>
+      <w:r>
+        <w:rPr>
+          <w:rFonts w:eastAsia="Times New Roman" w:cstheme="minorHAnsi"/>
+          <w:sz w:val="28"/>
+          <w:szCs w:val="28"/>
+        </w:rPr>
+        <w:t>ords— words in third person are changed to first person and verbs in past and future tenses are changed into present.</w:t>
+      </w:r>
+    </w:p>
+    <w:p>
+      <w:pPr>
+        <w:numPr>
+          <w:ilvl w:val="1"/>
+          <w:numId w:val="9"/>
+        </w:numPr>
+        <w:spacing w:after="0" w:line="240" w:lineRule="auto"/>
+        <w:rPr>
+          <w:rFonts w:eastAsia="Times New Roman" w:cstheme="minorHAnsi"/>
+          <w:sz w:val="28"/>
+          <w:szCs w:val="28"/>
+        </w:rPr>
+      </w:pPr>
+      <w:r>
+        <w:rPr>
+          <w:rFonts w:eastAsia="Times New Roman" w:cstheme="minorHAnsi"/>
+          <w:b/>
+          <w:bCs/>
+          <w:sz w:val="28"/>
+          <w:szCs w:val="28"/>
+        </w:rPr>
+        <w:t>Stemming</w:t>
+      </w:r>
+      <w:r>
+        <w:rPr>
+          <w:rFonts w:eastAsia="Times New Roman" w:cstheme="minorHAnsi"/>
+          <w:sz w:val="28"/>
+          <w:szCs w:val="28"/>
+        </w:rPr>
+        <w:t xml:space="preserve"> </w:t>
+      </w:r>
+      <w:r>
+        <w:rPr>
+          <w:rFonts w:eastAsia="Times New Roman" w:cstheme="minorHAnsi"/>
+          <w:sz w:val="28"/>
+          <w:szCs w:val="28"/>
+        </w:rPr>
+        <w:t>w</w:t>
+      </w:r>
+      <w:r>
+        <w:rPr>
+          <w:rFonts w:eastAsia="Times New Roman" w:cstheme="minorHAnsi"/>
+          <w:sz w:val="28"/>
+          <w:szCs w:val="28"/>
+        </w:rPr>
+        <w:t>ords— words are reduced to their root form.</w:t>
+      </w:r>
+    </w:p>
+    <w:p>
+      <w:pPr>
+        <w:numPr>
+          <w:ilvl w:val="0"/>
+          <w:numId w:val="6"/>
+        </w:numPr>
+        <w:spacing w:before="60" w:after="0" w:line="240" w:lineRule="auto"/>
+        <w:rPr>
+          <w:rFonts w:eastAsia="Times New Roman" w:cstheme="minorHAnsi"/>
+          <w:color w:val="24292E"/>
+          <w:sz w:val="28"/>
+          <w:szCs w:val="28"/>
+        </w:rPr>
+      </w:pPr>
+      <w:r>
+        <w:rPr>
+          <w:rFonts w:eastAsia="Times New Roman" w:cstheme="minorHAnsi"/>
+          <w:color w:val="24292E"/>
+          <w:sz w:val="28"/>
+          <w:szCs w:val="28"/>
+        </w:rPr>
+        <w:t>Topic Modelling of the Budget Texts</w:t>
+      </w:r>
+      <w:r>
+        <w:rPr>
+          <w:rFonts w:eastAsia="Times New Roman" w:cstheme="minorHAnsi"/>
+          <w:color w:val="24292E"/>
+          <w:sz w:val="28"/>
+          <w:szCs w:val="28"/>
+        </w:rPr>
+        <w:t>.</w:t>
+      </w:r>
+    </w:p>
+    <w:p>
+      <w:pPr>
+        <w:spacing w:after="0" w:line="240" w:lineRule="auto"/>
+        <w:ind w:left="1440"/>
+        <w:rPr>
+          <w:rFonts w:eastAsia="Times New Roman" w:cstheme="minorHAnsi"/>
+          <w:color w:val="24292E"/>
+          <w:sz w:val="28"/>
+          <w:szCs w:val="28"/>
+        </w:rPr>
+      </w:pPr>
+      <w:r>
+        <w:rPr>
+          <w:rFonts w:cstheme="minorHAnsi"/>
+          <w:sz w:val="28"/>
+          <w:szCs w:val="28"/>
+        </w:rPr>
+        <w:t xml:space="preserve">In natural language understanding (NLU) tasks, there is a hierarchy of lenses through which we can extract meaning — from </w:t>
+      </w:r>
       <w:bookmarkStart w:id="0" w:name="_GoBack"/>
       <w:bookmarkEnd w:id="0"/>
+      <w:r>
+        <w:rPr>
+          <w:rFonts w:cstheme="minorHAnsi"/>
+          <w:sz w:val="28"/>
+          <w:szCs w:val="28"/>
+        </w:rPr>
+        <w:t xml:space="preserve">words to sentences to paragraphs to documents. At the document level, one of the most useful ways to understand text is by analyzing its </w:t>
+      </w:r>
+      <w:r>
+        <w:rPr>
+          <w:rStyle w:val="Emphasis"/>
+          <w:rFonts w:cstheme="minorHAnsi"/>
+          <w:sz w:val="28"/>
+          <w:szCs w:val="28"/>
+        </w:rPr>
+        <w:t>topics</w:t>
+      </w:r>
+      <w:r>
+        <w:rPr>
+          <w:rFonts w:cstheme="minorHAnsi"/>
+          <w:sz w:val="28"/>
+          <w:szCs w:val="28"/>
+        </w:rPr>
+        <w:t>. The process of learning, recognizing, and extracting these topics across a collection of documents is called topic modeling.</w:t>
+      </w:r>
+    </w:p>
+    <w:p>
+      <w:pPr>
+        <w:numPr>
+          <w:ilvl w:val="0"/>
+          <w:numId w:val="6"/>
+        </w:numPr>
+        <w:spacing w:before="60" w:after="100" w:afterAutospacing="1" w:line="240" w:lineRule="auto"/>
+        <w:rPr>
+          <w:rFonts w:eastAsia="Times New Roman" w:cstheme="minorHAnsi"/>
+          <w:color w:val="24292E"/>
+          <w:sz w:val="28"/>
+          <w:szCs w:val="28"/>
+        </w:rPr>
+      </w:pPr>
+      <w:r>
+        <w:rPr>
+          <w:rFonts w:eastAsia="Times New Roman" w:cstheme="minorHAnsi"/>
+          <w:color w:val="24292E"/>
+          <w:sz w:val="28"/>
+          <w:szCs w:val="28"/>
+        </w:rPr>
+        <w:t>Emotion and Sentiment analysis of the Bud</w:t>
+      </w:r>
+      <w:r>
+        <w:rPr>
+          <w:rFonts w:eastAsia="Times New Roman" w:cstheme="minorHAnsi"/>
+          <w:color w:val="24292E"/>
+          <w:sz w:val="28"/>
+          <w:szCs w:val="28"/>
+        </w:rPr>
+        <w:t>get Texts</w:t>
+      </w:r>
+      <w:r>
+        <w:rPr>
+          <w:rFonts w:eastAsia="Times New Roman" w:cstheme="minorHAnsi"/>
+          <w:color w:val="24292E"/>
+          <w:sz w:val="28"/>
+          <w:szCs w:val="28"/>
+        </w:rPr>
+        <w:t>.</w:t>
+      </w:r>
+    </w:p>
+    <w:p>
+      <w:pPr>
+        <w:numPr>
+          <w:ilvl w:val="0"/>
+          <w:numId w:val="6"/>
+        </w:numPr>
+        <w:spacing w:before="60" w:after="100" w:afterAutospacing="1" w:line="240" w:lineRule="auto"/>
+        <w:rPr>
+          <w:rFonts w:eastAsia="Times New Roman" w:cstheme="minorHAnsi"/>
+          <w:color w:val="24292E"/>
+          <w:sz w:val="28"/>
+          <w:szCs w:val="28"/>
+        </w:rPr>
+      </w:pPr>
+      <w:r>
+        <w:rPr>
+          <w:rFonts w:eastAsia="Times New Roman" w:cstheme="minorHAnsi"/>
+          <w:color w:val="24292E"/>
+          <w:sz w:val="28"/>
+          <w:szCs w:val="28"/>
+        </w:rPr>
+        <w:t>Next words recommender for the texts in the budget</w:t>
+      </w:r>
+      <w:r>
+        <w:rPr>
+          <w:rFonts w:eastAsia="Times New Roman" w:cstheme="minorHAnsi"/>
+          <w:color w:val="24292E"/>
+          <w:sz w:val="28"/>
+          <w:szCs w:val="28"/>
+        </w:rPr>
+        <w:t>.</w:t>
+      </w:r>
+    </w:p>
+    <w:p>
+      <w:pPr>
+        <w:spacing w:before="60" w:after="100" w:afterAutospacing="1" w:line="240" w:lineRule="auto"/>
+        <w:ind w:left="720"/>
+        <w:rPr>
+          <w:rFonts w:eastAsia="Times New Roman" w:cstheme="minorHAnsi"/>
+          <w:color w:val="24292E"/>
+          <w:sz w:val="28"/>
+          <w:szCs w:val="28"/>
+        </w:rPr>
+      </w:pPr>
     </w:p>
     <w:p>
       <w:pPr>
@@ -841,6 +1299,7 @@
           <w:sz w:val="28"/>
           <w:szCs w:val="28"/>
         </w:rPr>
+        <w:lastRenderedPageBreak/>
         <w:t xml:space="preserve"> </w:t>
       </w:r>
     </w:p>
@@ -901,6 +1360,92 @@
 <file path=word/numbering.xml><?xml version="1.0" encoding="utf-8"?>
 <w:numbering xmlns:wpc="http://schemas.microsoft.com/office/word/2010/wordprocessingCanvas" xmlns:mc="http://schemas.openxmlformats.org/markup-compatibility/2006" xmlns:o="urn:schemas-microsoft-com:office:office" xmlns:r="http://schemas.openxmlformats.org/officeDocument/2006/relationships" xmlns:m="http://schemas.openxmlformats.org/officeDocument/2006/math" xmlns:v="urn:schemas-microsoft-com:vml" xmlns:wp14="http://schemas.microsoft.com/office/word/2010/wordprocessingDrawing" xmlns:wp="http://schemas.openxmlformats.org/drawingml/2006/wordprocessingDrawing" xmlns:w10="urn:schemas-microsoft-com:office:word" xmlns:w="http://schemas.openxmlformats.org/wordprocessingml/2006/main" xmlns:w14="http://schemas.microsoft.com/office/word/2010/wordml" xmlns:wpg="http://schemas.microsoft.com/office/word/2010/wordprocessingGroup" xmlns:wpi="http://schemas.microsoft.com/office/word/2010/wordprocessingInk" xmlns:wne="http://schemas.microsoft.com/office/word/2006/wordml" xmlns:wps="http://schemas.microsoft.com/office/word/2010/wordprocessingShape" mc:Ignorable="w14 wp14">
   <w:abstractNum w:abstractNumId="0">
+    <w:nsid w:val="0E771269"/>
+    <w:multiLevelType w:val="hybridMultilevel"/>
+    <w:tmpl w:val="F9C0D2D0"/>
+    <w:lvl w:ilvl="0" w:tplc="04090019">
+      <w:start w:val="1"/>
+      <w:numFmt w:val="lowerLetter"/>
+      <w:lvlText w:val="%1."/>
+      <w:lvlJc w:val="left"/>
+      <w:pPr>
+        <w:ind w:left="720" w:hanging="360"/>
+      </w:pPr>
+    </w:lvl>
+    <w:lvl w:ilvl="1" w:tplc="04090019" w:tentative="1">
+      <w:start w:val="1"/>
+      <w:numFmt w:val="lowerLetter"/>
+      <w:lvlText w:val="%2."/>
+      <w:lvlJc w:val="left"/>
+      <w:pPr>
+        <w:ind w:left="1440" w:hanging="360"/>
+      </w:pPr>
+    </w:lvl>
+    <w:lvl w:ilvl="2" w:tplc="0409001B" w:tentative="1">
+      <w:start w:val="1"/>
+      <w:numFmt w:val="lowerRoman"/>
+      <w:lvlText w:val="%3."/>
+      <w:lvlJc w:val="right"/>
+      <w:pPr>
+        <w:ind w:left="2160" w:hanging="180"/>
+      </w:pPr>
+    </w:lvl>
+    <w:lvl w:ilvl="3" w:tplc="0409000F" w:tentative="1">
+      <w:start w:val="1"/>
+      <w:numFmt w:val="decimal"/>
+      <w:lvlText w:val="%4."/>
+      <w:lvlJc w:val="left"/>
+      <w:pPr>
+        <w:ind w:left="2880" w:hanging="360"/>
+      </w:pPr>
+    </w:lvl>
+    <w:lvl w:ilvl="4" w:tplc="04090019" w:tentative="1">
+      <w:start w:val="1"/>
+      <w:numFmt w:val="lowerLetter"/>
+      <w:lvlText w:val="%5."/>
+      <w:lvlJc w:val="left"/>
+      <w:pPr>
+        <w:ind w:left="3600" w:hanging="360"/>
+      </w:pPr>
+    </w:lvl>
+    <w:lvl w:ilvl="5" w:tplc="0409001B" w:tentative="1">
+      <w:start w:val="1"/>
+      <w:numFmt w:val="lowerRoman"/>
+      <w:lvlText w:val="%6."/>
+      <w:lvlJc w:val="right"/>
+      <w:pPr>
+        <w:ind w:left="4320" w:hanging="180"/>
+      </w:pPr>
+    </w:lvl>
+    <w:lvl w:ilvl="6" w:tplc="0409000F" w:tentative="1">
+      <w:start w:val="1"/>
+      <w:numFmt w:val="decimal"/>
+      <w:lvlText w:val="%7."/>
+      <w:lvlJc w:val="left"/>
+      <w:pPr>
+        <w:ind w:left="5040" w:hanging="360"/>
+      </w:pPr>
+    </w:lvl>
+    <w:lvl w:ilvl="7" w:tplc="04090019" w:tentative="1">
+      <w:start w:val="1"/>
+      <w:numFmt w:val="lowerLetter"/>
+      <w:lvlText w:val="%8."/>
+      <w:lvlJc w:val="left"/>
+      <w:pPr>
+        <w:ind w:left="5760" w:hanging="360"/>
+      </w:pPr>
+    </w:lvl>
+    <w:lvl w:ilvl="8" w:tplc="0409001B" w:tentative="1">
+      <w:start w:val="1"/>
+      <w:numFmt w:val="lowerRoman"/>
+      <w:lvlText w:val="%9."/>
+      <w:lvlJc w:val="right"/>
+      <w:pPr>
+        <w:ind w:left="6480" w:hanging="180"/>
+      </w:pPr>
+    </w:lvl>
+  </w:abstractNum>
+  <w:abstractNum w:abstractNumId="1">
     <w:nsid w:val="104B4FBC"/>
     <w:multiLevelType w:val="hybridMultilevel"/>
     <w:tmpl w:val="33A6DA9E"/>
@@ -986,10 +1531,10 @@
       </w:pPr>
     </w:lvl>
   </w:abstractNum>
-  <w:abstractNum w:abstractNumId="1">
+  <w:abstractNum w:abstractNumId="2">
     <w:nsid w:val="1281238C"/>
     <w:multiLevelType w:val="hybridMultilevel"/>
-    <w:tmpl w:val="BFD6F59A"/>
+    <w:tmpl w:val="5E28A642"/>
     <w:lvl w:ilvl="0" w:tplc="0409001B">
       <w:start w:val="1"/>
       <w:numFmt w:val="lowerRoman"/>
@@ -1072,7 +1617,156 @@
       </w:pPr>
     </w:lvl>
   </w:abstractNum>
-  <w:abstractNum w:abstractNumId="2">
+  <w:abstractNum w:abstractNumId="3">
+    <w:nsid w:val="20D67394"/>
+    <w:multiLevelType w:val="multilevel"/>
+    <w:tmpl w:val="94AAD952"/>
+    <w:lvl w:ilvl="0">
+      <w:start w:val="1"/>
+      <w:numFmt w:val="bullet"/>
+      <w:lvlText w:val=""/>
+      <w:lvlJc w:val="left"/>
+      <w:pPr>
+        <w:tabs>
+          <w:tab w:val="num" w:pos="720"/>
+        </w:tabs>
+        <w:ind w:left="720" w:hanging="360"/>
+      </w:pPr>
+      <w:rPr>
+        <w:rFonts w:ascii="Symbol" w:hAnsi="Symbol" w:hint="default"/>
+        <w:sz w:val="20"/>
+      </w:rPr>
+    </w:lvl>
+    <w:lvl w:ilvl="1" w:tentative="1">
+      <w:start w:val="1"/>
+      <w:numFmt w:val="bullet"/>
+      <w:lvlText w:val="o"/>
+      <w:lvlJc w:val="left"/>
+      <w:pPr>
+        <w:tabs>
+          <w:tab w:val="num" w:pos="1440"/>
+        </w:tabs>
+        <w:ind w:left="1440" w:hanging="360"/>
+      </w:pPr>
+      <w:rPr>
+        <w:rFonts w:ascii="Courier New" w:hAnsi="Courier New" w:hint="default"/>
+        <w:sz w:val="20"/>
+      </w:rPr>
+    </w:lvl>
+    <w:lvl w:ilvl="2" w:tentative="1">
+      <w:start w:val="1"/>
+      <w:numFmt w:val="bullet"/>
+      <w:lvlText w:val=""/>
+      <w:lvlJc w:val="left"/>
+      <w:pPr>
+        <w:tabs>
+          <w:tab w:val="num" w:pos="2160"/>
+        </w:tabs>
+        <w:ind w:left="2160" w:hanging="360"/>
+      </w:pPr>
+      <w:rPr>
+        <w:rFonts w:ascii="Wingdings" w:hAnsi="Wingdings" w:hint="default"/>
+        <w:sz w:val="20"/>
+      </w:rPr>
+    </w:lvl>
+    <w:lvl w:ilvl="3" w:tentative="1">
+      <w:start w:val="1"/>
+      <w:numFmt w:val="bullet"/>
+      <w:lvlText w:val=""/>
+      <w:lvlJc w:val="left"/>
+      <w:pPr>
+        <w:tabs>
+          <w:tab w:val="num" w:pos="2880"/>
+        </w:tabs>
+        <w:ind w:left="2880" w:hanging="360"/>
+      </w:pPr>
+      <w:rPr>
+        <w:rFonts w:ascii="Wingdings" w:hAnsi="Wingdings" w:hint="default"/>
+        <w:sz w:val="20"/>
+      </w:rPr>
+    </w:lvl>
+    <w:lvl w:ilvl="4" w:tentative="1">
+      <w:start w:val="1"/>
+      <w:numFmt w:val="bullet"/>
+      <w:lvlText w:val=""/>
+      <w:lvlJc w:val="left"/>
+      <w:pPr>
+        <w:tabs>
+          <w:tab w:val="num" w:pos="3600"/>
+        </w:tabs>
+        <w:ind w:left="3600" w:hanging="360"/>
+      </w:pPr>
+      <w:rPr>
+        <w:rFonts w:ascii="Wingdings" w:hAnsi="Wingdings" w:hint="default"/>
+        <w:sz w:val="20"/>
+      </w:rPr>
+    </w:lvl>
+    <w:lvl w:ilvl="5" w:tentative="1">
+      <w:start w:val="1"/>
+      <w:numFmt w:val="bullet"/>
+      <w:lvlText w:val=""/>
+      <w:lvlJc w:val="left"/>
+      <w:pPr>
+        <w:tabs>
+          <w:tab w:val="num" w:pos="4320"/>
+        </w:tabs>
+        <w:ind w:left="4320" w:hanging="360"/>
+      </w:pPr>
+      <w:rPr>
+        <w:rFonts w:ascii="Wingdings" w:hAnsi="Wingdings" w:hint="default"/>
+        <w:sz w:val="20"/>
+      </w:rPr>
+    </w:lvl>
+    <w:lvl w:ilvl="6" w:tentative="1">
+      <w:start w:val="1"/>
+      <w:numFmt w:val="bullet"/>
+      <w:lvlText w:val=""/>
+      <w:lvlJc w:val="left"/>
+      <w:pPr>
+        <w:tabs>
+          <w:tab w:val="num" w:pos="5040"/>
+        </w:tabs>
+        <w:ind w:left="5040" w:hanging="360"/>
+      </w:pPr>
+      <w:rPr>
+        <w:rFonts w:ascii="Wingdings" w:hAnsi="Wingdings" w:hint="default"/>
+        <w:sz w:val="20"/>
+      </w:rPr>
+    </w:lvl>
+    <w:lvl w:ilvl="7" w:tentative="1">
+      <w:start w:val="1"/>
+      <w:numFmt w:val="bullet"/>
+      <w:lvlText w:val=""/>
+      <w:lvlJc w:val="left"/>
+      <w:pPr>
+        <w:tabs>
+          <w:tab w:val="num" w:pos="5760"/>
+        </w:tabs>
+        <w:ind w:left="5760" w:hanging="360"/>
+      </w:pPr>
+      <w:rPr>
+        <w:rFonts w:ascii="Wingdings" w:hAnsi="Wingdings" w:hint="default"/>
+        <w:sz w:val="20"/>
+      </w:rPr>
+    </w:lvl>
+    <w:lvl w:ilvl="8" w:tentative="1">
+      <w:start w:val="1"/>
+      <w:numFmt w:val="bullet"/>
+      <w:lvlText w:val=""/>
+      <w:lvlJc w:val="left"/>
+      <w:pPr>
+        <w:tabs>
+          <w:tab w:val="num" w:pos="6480"/>
+        </w:tabs>
+        <w:ind w:left="6480" w:hanging="360"/>
+      </w:pPr>
+      <w:rPr>
+        <w:rFonts w:ascii="Wingdings" w:hAnsi="Wingdings" w:hint="default"/>
+        <w:sz w:val="20"/>
+      </w:rPr>
+    </w:lvl>
+  </w:abstractNum>
+  <w:abstractNum w:abstractNumId="4">
     <w:nsid w:val="3A5D4FA6"/>
     <w:multiLevelType w:val="multilevel"/>
     <w:tmpl w:val="9564B0B0"/>
@@ -1221,7 +1915,7 @@
       </w:rPr>
     </w:lvl>
   </w:abstractNum>
-  <w:abstractNum w:abstractNumId="3">
+  <w:abstractNum w:abstractNumId="5">
     <w:nsid w:val="49674585"/>
     <w:multiLevelType w:val="hybridMultilevel"/>
     <w:tmpl w:val="8FE4C450"/>
@@ -1307,17 +2001,372 @@
       </w:pPr>
     </w:lvl>
   </w:abstractNum>
+  <w:abstractNum w:abstractNumId="6">
+    <w:nsid w:val="590E46B3"/>
+    <w:multiLevelType w:val="multilevel"/>
+    <w:tmpl w:val="EDDEFACC"/>
+    <w:lvl w:ilvl="0">
+      <w:start w:val="1"/>
+      <w:numFmt w:val="bullet"/>
+      <w:lvlText w:val=""/>
+      <w:lvlJc w:val="left"/>
+      <w:pPr>
+        <w:tabs>
+          <w:tab w:val="num" w:pos="720"/>
+        </w:tabs>
+        <w:ind w:left="720" w:hanging="360"/>
+      </w:pPr>
+      <w:rPr>
+        <w:rFonts w:ascii="Symbol" w:hAnsi="Symbol" w:hint="default"/>
+        <w:sz w:val="20"/>
+      </w:rPr>
+    </w:lvl>
+    <w:lvl w:ilvl="1" w:tentative="1">
+      <w:start w:val="1"/>
+      <w:numFmt w:val="bullet"/>
+      <w:lvlText w:val="o"/>
+      <w:lvlJc w:val="left"/>
+      <w:pPr>
+        <w:tabs>
+          <w:tab w:val="num" w:pos="1440"/>
+        </w:tabs>
+        <w:ind w:left="1440" w:hanging="360"/>
+      </w:pPr>
+      <w:rPr>
+        <w:rFonts w:ascii="Courier New" w:hAnsi="Courier New" w:hint="default"/>
+        <w:sz w:val="20"/>
+      </w:rPr>
+    </w:lvl>
+    <w:lvl w:ilvl="2" w:tentative="1">
+      <w:start w:val="1"/>
+      <w:numFmt w:val="bullet"/>
+      <w:lvlText w:val=""/>
+      <w:lvlJc w:val="left"/>
+      <w:pPr>
+        <w:tabs>
+          <w:tab w:val="num" w:pos="2160"/>
+        </w:tabs>
+        <w:ind w:left="2160" w:hanging="360"/>
+      </w:pPr>
+      <w:rPr>
+        <w:rFonts w:ascii="Wingdings" w:hAnsi="Wingdings" w:hint="default"/>
+        <w:sz w:val="20"/>
+      </w:rPr>
+    </w:lvl>
+    <w:lvl w:ilvl="3" w:tentative="1">
+      <w:start w:val="1"/>
+      <w:numFmt w:val="bullet"/>
+      <w:lvlText w:val=""/>
+      <w:lvlJc w:val="left"/>
+      <w:pPr>
+        <w:tabs>
+          <w:tab w:val="num" w:pos="2880"/>
+        </w:tabs>
+        <w:ind w:left="2880" w:hanging="360"/>
+      </w:pPr>
+      <w:rPr>
+        <w:rFonts w:ascii="Wingdings" w:hAnsi="Wingdings" w:hint="default"/>
+        <w:sz w:val="20"/>
+      </w:rPr>
+    </w:lvl>
+    <w:lvl w:ilvl="4" w:tentative="1">
+      <w:start w:val="1"/>
+      <w:numFmt w:val="bullet"/>
+      <w:lvlText w:val=""/>
+      <w:lvlJc w:val="left"/>
+      <w:pPr>
+        <w:tabs>
+          <w:tab w:val="num" w:pos="3600"/>
+        </w:tabs>
+        <w:ind w:left="3600" w:hanging="360"/>
+      </w:pPr>
+      <w:rPr>
+        <w:rFonts w:ascii="Wingdings" w:hAnsi="Wingdings" w:hint="default"/>
+        <w:sz w:val="20"/>
+      </w:rPr>
+    </w:lvl>
+    <w:lvl w:ilvl="5" w:tentative="1">
+      <w:start w:val="1"/>
+      <w:numFmt w:val="bullet"/>
+      <w:lvlText w:val=""/>
+      <w:lvlJc w:val="left"/>
+      <w:pPr>
+        <w:tabs>
+          <w:tab w:val="num" w:pos="4320"/>
+        </w:tabs>
+        <w:ind w:left="4320" w:hanging="360"/>
+      </w:pPr>
+      <w:rPr>
+        <w:rFonts w:ascii="Wingdings" w:hAnsi="Wingdings" w:hint="default"/>
+        <w:sz w:val="20"/>
+      </w:rPr>
+    </w:lvl>
+    <w:lvl w:ilvl="6" w:tentative="1">
+      <w:start w:val="1"/>
+      <w:numFmt w:val="bullet"/>
+      <w:lvlText w:val=""/>
+      <w:lvlJc w:val="left"/>
+      <w:pPr>
+        <w:tabs>
+          <w:tab w:val="num" w:pos="5040"/>
+        </w:tabs>
+        <w:ind w:left="5040" w:hanging="360"/>
+      </w:pPr>
+      <w:rPr>
+        <w:rFonts w:ascii="Wingdings" w:hAnsi="Wingdings" w:hint="default"/>
+        <w:sz w:val="20"/>
+      </w:rPr>
+    </w:lvl>
+    <w:lvl w:ilvl="7" w:tentative="1">
+      <w:start w:val="1"/>
+      <w:numFmt w:val="bullet"/>
+      <w:lvlText w:val=""/>
+      <w:lvlJc w:val="left"/>
+      <w:pPr>
+        <w:tabs>
+          <w:tab w:val="num" w:pos="5760"/>
+        </w:tabs>
+        <w:ind w:left="5760" w:hanging="360"/>
+      </w:pPr>
+      <w:rPr>
+        <w:rFonts w:ascii="Wingdings" w:hAnsi="Wingdings" w:hint="default"/>
+        <w:sz w:val="20"/>
+      </w:rPr>
+    </w:lvl>
+    <w:lvl w:ilvl="8" w:tentative="1">
+      <w:start w:val="1"/>
+      <w:numFmt w:val="bullet"/>
+      <w:lvlText w:val=""/>
+      <w:lvlJc w:val="left"/>
+      <w:pPr>
+        <w:tabs>
+          <w:tab w:val="num" w:pos="6480"/>
+        </w:tabs>
+        <w:ind w:left="6480" w:hanging="360"/>
+      </w:pPr>
+      <w:rPr>
+        <w:rFonts w:ascii="Wingdings" w:hAnsi="Wingdings" w:hint="default"/>
+        <w:sz w:val="20"/>
+      </w:rPr>
+    </w:lvl>
+  </w:abstractNum>
+  <w:abstractNum w:abstractNumId="7">
+    <w:nsid w:val="65DE3DAA"/>
+    <w:multiLevelType w:val="hybridMultilevel"/>
+    <w:tmpl w:val="C93230FC"/>
+    <w:lvl w:ilvl="0" w:tplc="04090019">
+      <w:start w:val="1"/>
+      <w:numFmt w:val="lowerLetter"/>
+      <w:lvlText w:val="%1."/>
+      <w:lvlJc w:val="left"/>
+      <w:pPr>
+        <w:ind w:left="720" w:hanging="360"/>
+      </w:pPr>
+    </w:lvl>
+    <w:lvl w:ilvl="1" w:tplc="04090005">
+      <w:start w:val="1"/>
+      <w:numFmt w:val="bullet"/>
+      <w:lvlText w:val=""/>
+      <w:lvlJc w:val="left"/>
+      <w:pPr>
+        <w:ind w:left="1440" w:hanging="360"/>
+      </w:pPr>
+      <w:rPr>
+        <w:rFonts w:ascii="Wingdings" w:hAnsi="Wingdings" w:hint="default"/>
+      </w:rPr>
+    </w:lvl>
+    <w:lvl w:ilvl="2" w:tplc="0409001B" w:tentative="1">
+      <w:start w:val="1"/>
+      <w:numFmt w:val="lowerRoman"/>
+      <w:lvlText w:val="%3."/>
+      <w:lvlJc w:val="right"/>
+      <w:pPr>
+        <w:ind w:left="2160" w:hanging="180"/>
+      </w:pPr>
+    </w:lvl>
+    <w:lvl w:ilvl="3" w:tplc="0409000F" w:tentative="1">
+      <w:start w:val="1"/>
+      <w:numFmt w:val="decimal"/>
+      <w:lvlText w:val="%4."/>
+      <w:lvlJc w:val="left"/>
+      <w:pPr>
+        <w:ind w:left="2880" w:hanging="360"/>
+      </w:pPr>
+    </w:lvl>
+    <w:lvl w:ilvl="4" w:tplc="04090019" w:tentative="1">
+      <w:start w:val="1"/>
+      <w:numFmt w:val="lowerLetter"/>
+      <w:lvlText w:val="%5."/>
+      <w:lvlJc w:val="left"/>
+      <w:pPr>
+        <w:ind w:left="3600" w:hanging="360"/>
+      </w:pPr>
+    </w:lvl>
+    <w:lvl w:ilvl="5" w:tplc="0409001B" w:tentative="1">
+      <w:start w:val="1"/>
+      <w:numFmt w:val="lowerRoman"/>
+      <w:lvlText w:val="%6."/>
+      <w:lvlJc w:val="right"/>
+      <w:pPr>
+        <w:ind w:left="4320" w:hanging="180"/>
+      </w:pPr>
+    </w:lvl>
+    <w:lvl w:ilvl="6" w:tplc="0409000F" w:tentative="1">
+      <w:start w:val="1"/>
+      <w:numFmt w:val="decimal"/>
+      <w:lvlText w:val="%7."/>
+      <w:lvlJc w:val="left"/>
+      <w:pPr>
+        <w:ind w:left="5040" w:hanging="360"/>
+      </w:pPr>
+    </w:lvl>
+    <w:lvl w:ilvl="7" w:tplc="04090019" w:tentative="1">
+      <w:start w:val="1"/>
+      <w:numFmt w:val="lowerLetter"/>
+      <w:lvlText w:val="%8."/>
+      <w:lvlJc w:val="left"/>
+      <w:pPr>
+        <w:ind w:left="5760" w:hanging="360"/>
+      </w:pPr>
+    </w:lvl>
+    <w:lvl w:ilvl="8" w:tplc="0409001B" w:tentative="1">
+      <w:start w:val="1"/>
+      <w:numFmt w:val="lowerRoman"/>
+      <w:lvlText w:val="%9."/>
+      <w:lvlJc w:val="right"/>
+      <w:pPr>
+        <w:ind w:left="6480" w:hanging="180"/>
+      </w:pPr>
+    </w:lvl>
+  </w:abstractNum>
   <w:num w:numId="1">
+    <w:abstractNumId w:val="5"/>
+  </w:num>
+  <w:num w:numId="2">
+    <w:abstractNumId w:val="4"/>
+  </w:num>
+  <w:num w:numId="3">
+    <w:abstractNumId w:val="2"/>
+  </w:num>
+  <w:num w:numId="4">
+    <w:abstractNumId w:val="1"/>
+  </w:num>
+  <w:num w:numId="5">
     <w:abstractNumId w:val="3"/>
   </w:num>
-  <w:num w:numId="2">
-    <w:abstractNumId w:val="2"/>
+  <w:num w:numId="6">
+    <w:abstractNumId w:val="0"/>
   </w:num>
-  <w:num w:numId="3">
-    <w:abstractNumId w:val="1"/>
+  <w:num w:numId="7">
+    <w:abstractNumId w:val="6"/>
   </w:num>
-  <w:num w:numId="4">
+  <w:num w:numId="8">
     <w:abstractNumId w:val="0"/>
+    <w:lvlOverride w:ilvl="0">
+      <w:lvl w:ilvl="0" w:tplc="04090019">
+        <w:start w:val="1"/>
+        <w:numFmt w:val="lowerLetter"/>
+        <w:lvlText w:val="%1."/>
+        <w:lvlJc w:val="left"/>
+        <w:pPr>
+          <w:ind w:left="720" w:hanging="360"/>
+        </w:pPr>
+        <w:rPr>
+          <w:rFonts w:hint="default"/>
+        </w:rPr>
+      </w:lvl>
+    </w:lvlOverride>
+    <w:lvlOverride w:ilvl="1">
+      <w:lvl w:ilvl="1" w:tplc="04090019">
+        <w:start w:val="1"/>
+        <w:numFmt w:val="lowerLetter"/>
+        <w:lvlText w:val="%2."/>
+        <w:lvlJc w:val="left"/>
+        <w:pPr>
+          <w:ind w:left="1440" w:hanging="360"/>
+        </w:pPr>
+      </w:lvl>
+    </w:lvlOverride>
+    <w:lvlOverride w:ilvl="2">
+      <w:lvl w:ilvl="2" w:tplc="0409001B" w:tentative="1">
+        <w:start w:val="1"/>
+        <w:numFmt w:val="lowerRoman"/>
+        <w:lvlText w:val="%3."/>
+        <w:lvlJc w:val="right"/>
+        <w:pPr>
+          <w:ind w:left="2160" w:hanging="180"/>
+        </w:pPr>
+      </w:lvl>
+    </w:lvlOverride>
+    <w:lvlOverride w:ilvl="3">
+      <w:lvl w:ilvl="3" w:tplc="0409000F" w:tentative="1">
+        <w:start w:val="1"/>
+        <w:numFmt w:val="decimal"/>
+        <w:lvlText w:val="%4."/>
+        <w:lvlJc w:val="left"/>
+        <w:pPr>
+          <w:ind w:left="2880" w:hanging="360"/>
+        </w:pPr>
+      </w:lvl>
+    </w:lvlOverride>
+    <w:lvlOverride w:ilvl="4">
+      <w:lvl w:ilvl="4" w:tplc="04090019" w:tentative="1">
+        <w:start w:val="1"/>
+        <w:numFmt w:val="lowerLetter"/>
+        <w:lvlText w:val="%5."/>
+        <w:lvlJc w:val="left"/>
+        <w:pPr>
+          <w:ind w:left="3600" w:hanging="360"/>
+        </w:pPr>
+      </w:lvl>
+    </w:lvlOverride>
+    <w:lvlOverride w:ilvl="5">
+      <w:lvl w:ilvl="5" w:tplc="0409001B" w:tentative="1">
+        <w:start w:val="1"/>
+        <w:numFmt w:val="lowerRoman"/>
+        <w:lvlText w:val="%6."/>
+        <w:lvlJc w:val="right"/>
+        <w:pPr>
+          <w:ind w:left="4320" w:hanging="180"/>
+        </w:pPr>
+      </w:lvl>
+    </w:lvlOverride>
+    <w:lvlOverride w:ilvl="6">
+      <w:lvl w:ilvl="6" w:tplc="0409000F" w:tentative="1">
+        <w:start w:val="1"/>
+        <w:numFmt w:val="decimal"/>
+        <w:lvlText w:val="%7."/>
+        <w:lvlJc w:val="left"/>
+        <w:pPr>
+          <w:ind w:left="5040" w:hanging="360"/>
+        </w:pPr>
+      </w:lvl>
+    </w:lvlOverride>
+    <w:lvlOverride w:ilvl="7">
+      <w:lvl w:ilvl="7" w:tplc="04090019" w:tentative="1">
+        <w:start w:val="1"/>
+        <w:numFmt w:val="lowerLetter"/>
+        <w:lvlText w:val="%8."/>
+        <w:lvlJc w:val="left"/>
+        <w:pPr>
+          <w:ind w:left="5760" w:hanging="360"/>
+        </w:pPr>
+      </w:lvl>
+    </w:lvlOverride>
+    <w:lvlOverride w:ilvl="8">
+      <w:lvl w:ilvl="8" w:tplc="0409001B" w:tentative="1">
+        <w:start w:val="1"/>
+        <w:numFmt w:val="lowerRoman"/>
+        <w:lvlText w:val="%9."/>
+        <w:lvlJc w:val="right"/>
+        <w:pPr>
+          <w:ind w:left="6480" w:hanging="180"/>
+        </w:pPr>
+      </w:lvl>
+    </w:lvlOverride>
+  </w:num>
+  <w:num w:numId="9">
+    <w:abstractNumId w:val="7"/>
   </w:num>
 </w:numbering>
 </file>
@@ -1577,6 +2626,17 @@
       <w:szCs w:val="16"/>
     </w:rPr>
   </w:style>
+  <w:style w:type="character" w:styleId="Emphasis">
+    <w:name w:val="Emphasis"/>
+    <w:basedOn w:val="DefaultParagraphFont"/>
+    <w:uiPriority w:val="20"/>
+    <w:qFormat/>
+    <w:rsid w:val="006F1DE7"/>
+    <w:rPr>
+      <w:i/>
+      <w:iCs/>
+    </w:rPr>
+  </w:style>
 </w:styles>
 </file>
 
@@ -1833,6 +2893,17 @@
       <w:rFonts w:ascii="Tahoma" w:hAnsi="Tahoma" w:cs="Tahoma"/>
       <w:sz w:val="16"/>
       <w:szCs w:val="16"/>
+    </w:rPr>
+  </w:style>
+  <w:style w:type="character" w:styleId="Emphasis">
+    <w:name w:val="Emphasis"/>
+    <w:basedOn w:val="DefaultParagraphFont"/>
+    <w:uiPriority w:val="20"/>
+    <w:qFormat/>
+    <w:rsid w:val="006F1DE7"/>
+    <w:rPr>
+      <w:i/>
+      <w:iCs/>
     </w:rPr>
   </w:style>
 </w:styles>

</xml_diff>

<commit_message>
added content of defining analysis
</commit_message>
<xml_diff>
--- a/doc/Project Report I.docx
+++ b/doc/Project Report I.docx
@@ -835,15 +835,15 @@
         <w:spacing w:before="100" w:beforeAutospacing="1" w:after="100" w:afterAutospacing="1" w:line="240" w:lineRule="auto"/>
         <w:rPr>
           <w:rFonts w:eastAsia="Times New Roman" w:cstheme="minorHAnsi"/>
-          <w:color w:val="24292E"/>
-          <w:sz w:val="28"/>
-          <w:szCs w:val="28"/>
-        </w:rPr>
-      </w:pPr>
-      <w:r>
-        <w:rPr>
-          <w:rFonts w:eastAsia="Times New Roman" w:cstheme="minorHAnsi"/>
-          <w:color w:val="24292E"/>
+          <w:color w:val="8064A2" w:themeColor="accent4"/>
+          <w:sz w:val="28"/>
+          <w:szCs w:val="28"/>
+        </w:rPr>
+      </w:pPr>
+      <w:r>
+        <w:rPr>
+          <w:rFonts w:eastAsia="Times New Roman" w:cstheme="minorHAnsi"/>
+          <w:color w:val="8064A2" w:themeColor="accent4"/>
           <w:sz w:val="28"/>
           <w:szCs w:val="28"/>
         </w:rPr>
@@ -852,7 +852,7 @@
       <w:r>
         <w:rPr>
           <w:rFonts w:eastAsia="Times New Roman" w:cstheme="minorHAnsi"/>
-          <w:color w:val="24292E"/>
+          <w:color w:val="8064A2" w:themeColor="accent4"/>
           <w:sz w:val="28"/>
           <w:szCs w:val="28"/>
         </w:rPr>
@@ -868,15 +868,15 @@
         <w:spacing w:before="60" w:after="0" w:line="240" w:lineRule="auto"/>
         <w:rPr>
           <w:rFonts w:eastAsia="Times New Roman" w:cstheme="minorHAnsi"/>
-          <w:color w:val="24292E"/>
-          <w:sz w:val="28"/>
-          <w:szCs w:val="28"/>
-        </w:rPr>
-      </w:pPr>
-      <w:r>
-        <w:rPr>
-          <w:rFonts w:eastAsia="Times New Roman" w:cstheme="minorHAnsi"/>
-          <w:color w:val="24292E"/>
+          <w:color w:val="8064A2" w:themeColor="accent4"/>
+          <w:sz w:val="28"/>
+          <w:szCs w:val="28"/>
+        </w:rPr>
+      </w:pPr>
+      <w:r>
+        <w:rPr>
+          <w:rFonts w:eastAsia="Times New Roman" w:cstheme="minorHAnsi"/>
+          <w:color w:val="8064A2" w:themeColor="accent4"/>
           <w:sz w:val="28"/>
           <w:szCs w:val="28"/>
         </w:rPr>
@@ -885,7 +885,7 @@
       <w:r>
         <w:rPr>
           <w:rFonts w:eastAsia="Times New Roman" w:cstheme="minorHAnsi"/>
-          <w:color w:val="24292E"/>
+          <w:color w:val="8064A2" w:themeColor="accent4"/>
           <w:sz w:val="28"/>
           <w:szCs w:val="28"/>
         </w:rPr>
@@ -895,8 +895,8 @@
     <w:p>
       <w:pPr>
         <w:numPr>
-          <w:ilvl w:val="1"/>
-          <w:numId w:val="9"/>
+          <w:ilvl w:val="0"/>
+          <w:numId w:val="10"/>
         </w:numPr>
         <w:spacing w:after="0" w:line="240" w:lineRule="auto"/>
         <w:rPr>
@@ -927,8 +927,8 @@
     <w:p>
       <w:pPr>
         <w:numPr>
-          <w:ilvl w:val="1"/>
-          <w:numId w:val="9"/>
+          <w:ilvl w:val="0"/>
+          <w:numId w:val="10"/>
         </w:numPr>
         <w:spacing w:after="0" w:line="240" w:lineRule="auto"/>
         <w:rPr>
@@ -957,8 +957,8 @@
     <w:p>
       <w:pPr>
         <w:numPr>
-          <w:ilvl w:val="1"/>
-          <w:numId w:val="9"/>
+          <w:ilvl w:val="0"/>
+          <w:numId w:val="10"/>
         </w:numPr>
         <w:spacing w:after="0" w:line="240" w:lineRule="auto"/>
         <w:rPr>
@@ -997,8 +997,8 @@
     <w:p>
       <w:pPr>
         <w:numPr>
-          <w:ilvl w:val="1"/>
-          <w:numId w:val="9"/>
+          <w:ilvl w:val="0"/>
+          <w:numId w:val="10"/>
         </w:numPr>
         <w:spacing w:after="0" w:line="240" w:lineRule="auto"/>
         <w:rPr>
@@ -1045,8 +1045,8 @@
     <w:p>
       <w:pPr>
         <w:numPr>
-          <w:ilvl w:val="1"/>
-          <w:numId w:val="9"/>
+          <w:ilvl w:val="0"/>
+          <w:numId w:val="10"/>
         </w:numPr>
         <w:spacing w:after="0" w:line="240" w:lineRule="auto"/>
         <w:rPr>
@@ -1099,15 +1099,15 @@
         <w:spacing w:before="60" w:after="0" w:line="240" w:lineRule="auto"/>
         <w:rPr>
           <w:rFonts w:eastAsia="Times New Roman" w:cstheme="minorHAnsi"/>
-          <w:color w:val="24292E"/>
-          <w:sz w:val="28"/>
-          <w:szCs w:val="28"/>
-        </w:rPr>
-      </w:pPr>
-      <w:r>
-        <w:rPr>
-          <w:rFonts w:eastAsia="Times New Roman" w:cstheme="minorHAnsi"/>
-          <w:color w:val="24292E"/>
+          <w:color w:val="8064A2" w:themeColor="accent4"/>
+          <w:sz w:val="28"/>
+          <w:szCs w:val="28"/>
+        </w:rPr>
+      </w:pPr>
+      <w:r>
+        <w:rPr>
+          <w:rFonts w:eastAsia="Times New Roman" w:cstheme="minorHAnsi"/>
+          <w:color w:val="8064A2" w:themeColor="accent4"/>
           <w:sz w:val="28"/>
           <w:szCs w:val="28"/>
         </w:rPr>
@@ -1116,7 +1116,7 @@
       <w:r>
         <w:rPr>
           <w:rFonts w:eastAsia="Times New Roman" w:cstheme="minorHAnsi"/>
-          <w:color w:val="24292E"/>
+          <w:color w:val="8064A2" w:themeColor="accent4"/>
           <w:sz w:val="28"/>
           <w:szCs w:val="28"/>
         </w:rPr>
@@ -1126,44 +1126,36 @@
     <w:p>
       <w:pPr>
         <w:spacing w:after="0" w:line="240" w:lineRule="auto"/>
-        <w:ind w:left="1440"/>
-        <w:rPr>
-          <w:rFonts w:eastAsia="Times New Roman" w:cstheme="minorHAnsi"/>
-          <w:color w:val="24292E"/>
-          <w:sz w:val="28"/>
-          <w:szCs w:val="28"/>
-        </w:rPr>
-      </w:pPr>
-      <w:r>
-        <w:rPr>
-          <w:rFonts w:cstheme="minorHAnsi"/>
-          <w:sz w:val="28"/>
-          <w:szCs w:val="28"/>
-        </w:rPr>
-        <w:t xml:space="preserve">In natural language understanding (NLU) tasks, there is a hierarchy of lenses through which we can extract meaning — from </w:t>
-      </w:r>
-      <w:bookmarkStart w:id="0" w:name="_GoBack"/>
-      <w:bookmarkEnd w:id="0"/>
-      <w:r>
-        <w:rPr>
-          <w:rFonts w:cstheme="minorHAnsi"/>
-          <w:sz w:val="28"/>
-          <w:szCs w:val="28"/>
-        </w:rPr>
-        <w:t xml:space="preserve">words to sentences to paragraphs to documents. At the document level, one of the most useful ways to understand text is by analyzing its </w:t>
-      </w:r>
-      <w:r>
-        <w:rPr>
-          <w:rStyle w:val="Emphasis"/>
-          <w:rFonts w:cstheme="minorHAnsi"/>
-          <w:sz w:val="28"/>
-          <w:szCs w:val="28"/>
+        <w:ind w:left="1350"/>
+        <w:rPr>
+          <w:rFonts w:eastAsia="Times New Roman" w:cstheme="minorHAnsi"/>
+          <w:bCs/>
+          <w:sz w:val="28"/>
+          <w:szCs w:val="28"/>
+        </w:rPr>
+      </w:pPr>
+      <w:r>
+        <w:rPr>
+          <w:rFonts w:eastAsia="Times New Roman" w:cstheme="minorHAnsi"/>
+          <w:bCs/>
+          <w:sz w:val="28"/>
+          <w:szCs w:val="28"/>
+        </w:rPr>
+        <w:t xml:space="preserve">In natural language understanding (NLU) tasks, there is a hierarchy of lenses through which we can extract meaning — from words to sentences to paragraphs to documents. At the document level, one of the most useful ways to understand text is by analyzing its </w:t>
+      </w:r>
+      <w:r>
+        <w:rPr>
+          <w:rFonts w:eastAsia="Times New Roman"/>
+          <w:bCs/>
+          <w:i/>
+          <w:iCs/>
         </w:rPr>
         <w:t>topics</w:t>
       </w:r>
       <w:r>
         <w:rPr>
-          <w:rFonts w:cstheme="minorHAnsi"/>
+          <w:rFonts w:eastAsia="Times New Roman" w:cstheme="minorHAnsi"/>
+          <w:bCs/>
           <w:sz w:val="28"/>
           <w:szCs w:val="28"/>
         </w:rPr>
@@ -1176,18 +1168,18 @@
           <w:ilvl w:val="0"/>
           <w:numId w:val="6"/>
         </w:numPr>
-        <w:spacing w:before="60" w:after="100" w:afterAutospacing="1" w:line="240" w:lineRule="auto"/>
-        <w:rPr>
-          <w:rFonts w:eastAsia="Times New Roman" w:cstheme="minorHAnsi"/>
-          <w:color w:val="24292E"/>
-          <w:sz w:val="28"/>
-          <w:szCs w:val="28"/>
-        </w:rPr>
-      </w:pPr>
-      <w:r>
-        <w:rPr>
-          <w:rFonts w:eastAsia="Times New Roman" w:cstheme="minorHAnsi"/>
-          <w:color w:val="24292E"/>
+        <w:spacing w:before="60" w:after="0" w:line="240" w:lineRule="auto"/>
+        <w:rPr>
+          <w:rFonts w:eastAsia="Times New Roman" w:cstheme="minorHAnsi"/>
+          <w:color w:val="8064A2" w:themeColor="accent4"/>
+          <w:sz w:val="28"/>
+          <w:szCs w:val="28"/>
+        </w:rPr>
+      </w:pPr>
+      <w:r>
+        <w:rPr>
+          <w:rFonts w:eastAsia="Times New Roman" w:cstheme="minorHAnsi"/>
+          <w:color w:val="8064A2" w:themeColor="accent4"/>
           <w:sz w:val="28"/>
           <w:szCs w:val="28"/>
         </w:rPr>
@@ -1196,7 +1188,7 @@
       <w:r>
         <w:rPr>
           <w:rFonts w:eastAsia="Times New Roman" w:cstheme="minorHAnsi"/>
-          <w:color w:val="24292E"/>
+          <w:color w:val="8064A2" w:themeColor="accent4"/>
           <w:sz w:val="28"/>
           <w:szCs w:val="28"/>
         </w:rPr>
@@ -1205,12 +1197,429 @@
       <w:r>
         <w:rPr>
           <w:rFonts w:eastAsia="Times New Roman" w:cstheme="minorHAnsi"/>
-          <w:color w:val="24292E"/>
+          <w:color w:val="8064A2" w:themeColor="accent4"/>
           <w:sz w:val="28"/>
           <w:szCs w:val="28"/>
         </w:rPr>
         <w:t>.</w:t>
       </w:r>
+    </w:p>
+    <w:p>
+      <w:pPr>
+        <w:spacing w:after="0" w:line="240" w:lineRule="auto"/>
+        <w:ind w:left="1440"/>
+        <w:rPr>
+          <w:rFonts w:cstheme="minorHAnsi"/>
+          <w:sz w:val="28"/>
+          <w:szCs w:val="28"/>
+        </w:rPr>
+      </w:pPr>
+      <w:r>
+        <w:rPr>
+          <w:rFonts w:cstheme="minorHAnsi"/>
+          <w:sz w:val="28"/>
+          <w:szCs w:val="28"/>
+        </w:rPr>
+        <w:t>Sentiment analysis and emotional analysis are two key methods experts use to quantify audiences’ emotional engagement</w:t>
+      </w:r>
+      <w:r>
+        <w:rPr>
+          <w:rFonts w:cstheme="minorHAnsi"/>
+          <w:sz w:val="28"/>
+          <w:szCs w:val="28"/>
+        </w:rPr>
+        <w:t>.</w:t>
+      </w:r>
+      <w:r>
+        <w:rPr>
+          <w:rFonts w:cstheme="minorHAnsi"/>
+          <w:sz w:val="28"/>
+          <w:szCs w:val="28"/>
+        </w:rPr>
+        <w:t xml:space="preserve"> </w:t>
+      </w:r>
+      <w:proofErr w:type="spellStart"/>
+      <w:proofErr w:type="gramStart"/>
+      <w:r>
+        <w:rPr>
+          <w:rFonts w:cstheme="minorHAnsi"/>
+          <w:sz w:val="28"/>
+          <w:szCs w:val="28"/>
+        </w:rPr>
+        <w:t>Lets</w:t>
+      </w:r>
+      <w:proofErr w:type="spellEnd"/>
+      <w:proofErr w:type="gramEnd"/>
+      <w:r>
+        <w:rPr>
+          <w:rFonts w:cstheme="minorHAnsi"/>
+          <w:sz w:val="28"/>
+          <w:szCs w:val="28"/>
+        </w:rPr>
+        <w:t xml:space="preserve"> </w:t>
+      </w:r>
+      <w:r>
+        <w:rPr>
+          <w:rFonts w:cstheme="minorHAnsi"/>
+          <w:sz w:val="28"/>
+          <w:szCs w:val="28"/>
+        </w:rPr>
+        <w:t>take an example of a blog/content writer</w:t>
+      </w:r>
+      <w:r>
+        <w:rPr>
+          <w:rFonts w:cstheme="minorHAnsi"/>
+          <w:sz w:val="28"/>
+          <w:szCs w:val="28"/>
+        </w:rPr>
+        <w:t>.</w:t>
+      </w:r>
+    </w:p>
+    <w:p>
+      <w:pPr>
+        <w:spacing w:after="0" w:line="240" w:lineRule="auto"/>
+        <w:ind w:left="1440"/>
+        <w:rPr>
+          <w:rFonts w:cstheme="minorHAnsi"/>
+          <w:sz w:val="28"/>
+          <w:szCs w:val="28"/>
+        </w:rPr>
+      </w:pPr>
+      <w:r>
+        <w:rPr>
+          <w:rFonts w:cstheme="minorHAnsi"/>
+          <w:sz w:val="28"/>
+          <w:szCs w:val="28"/>
+        </w:rPr>
+        <w:t xml:space="preserve">As content marketers, </w:t>
+      </w:r>
+      <w:r>
+        <w:rPr>
+          <w:rFonts w:cstheme="minorHAnsi"/>
+          <w:sz w:val="28"/>
+          <w:szCs w:val="28"/>
+        </w:rPr>
+        <w:t>they</w:t>
+      </w:r>
+      <w:r>
+        <w:rPr>
+          <w:rFonts w:cstheme="minorHAnsi"/>
+          <w:sz w:val="28"/>
+          <w:szCs w:val="28"/>
+        </w:rPr>
+        <w:t xml:space="preserve"> tend to care quite a lot about </w:t>
+      </w:r>
+      <w:r>
+        <w:rPr>
+          <w:rFonts w:cstheme="minorHAnsi"/>
+          <w:sz w:val="28"/>
+          <w:szCs w:val="28"/>
+        </w:rPr>
+        <w:t>their</w:t>
+      </w:r>
+      <w:r>
+        <w:rPr>
+          <w:rFonts w:cstheme="minorHAnsi"/>
+          <w:sz w:val="28"/>
+          <w:szCs w:val="28"/>
+        </w:rPr>
+        <w:t xml:space="preserve"> readers’ feelings. Did they make it to the end of the article? Did they laugh to that joke? Were they bored at some point?</w:t>
+      </w:r>
+    </w:p>
+    <w:p>
+      <w:pPr>
+        <w:spacing w:after="0" w:line="240" w:lineRule="auto"/>
+        <w:ind w:left="1440"/>
+        <w:rPr>
+          <w:rFonts w:cstheme="minorHAnsi"/>
+          <w:sz w:val="28"/>
+          <w:szCs w:val="28"/>
+        </w:rPr>
+      </w:pPr>
+      <w:r>
+        <w:rPr>
+          <w:rFonts w:cstheme="minorHAnsi"/>
+          <w:sz w:val="28"/>
+          <w:szCs w:val="28"/>
+        </w:rPr>
+        <w:t xml:space="preserve">Those are all questions </w:t>
+      </w:r>
+      <w:r>
+        <w:rPr>
+          <w:rFonts w:cstheme="minorHAnsi"/>
+          <w:sz w:val="28"/>
+          <w:szCs w:val="28"/>
+        </w:rPr>
+        <w:t>they always</w:t>
+      </w:r>
+      <w:r>
+        <w:rPr>
+          <w:rFonts w:cstheme="minorHAnsi"/>
+          <w:sz w:val="28"/>
+          <w:szCs w:val="28"/>
+        </w:rPr>
+        <w:t xml:space="preserve"> wish </w:t>
+      </w:r>
+      <w:r>
+        <w:rPr>
+          <w:rFonts w:cstheme="minorHAnsi"/>
+          <w:sz w:val="28"/>
+          <w:szCs w:val="28"/>
+        </w:rPr>
+        <w:t>to get</w:t>
+      </w:r>
+      <w:r>
+        <w:rPr>
+          <w:rFonts w:cstheme="minorHAnsi"/>
+          <w:sz w:val="28"/>
+          <w:szCs w:val="28"/>
+        </w:rPr>
+        <w:t xml:space="preserve"> answers to.</w:t>
+      </w:r>
+    </w:p>
+    <w:p>
+      <w:pPr>
+        <w:spacing w:after="0" w:line="240" w:lineRule="auto"/>
+        <w:ind w:left="1440"/>
+        <w:rPr>
+          <w:rFonts w:cstheme="minorHAnsi"/>
+          <w:sz w:val="28"/>
+          <w:szCs w:val="28"/>
+        </w:rPr>
+      </w:pPr>
+      <w:r>
+        <w:rPr>
+          <w:rFonts w:cstheme="minorHAnsi"/>
+          <w:sz w:val="28"/>
+          <w:szCs w:val="28"/>
+        </w:rPr>
+        <w:lastRenderedPageBreak/>
+        <w:t>S</w:t>
+      </w:r>
+      <w:r>
+        <w:rPr>
+          <w:rFonts w:cstheme="minorHAnsi"/>
+          <w:sz w:val="28"/>
+          <w:szCs w:val="28"/>
+        </w:rPr>
+        <w:t>end</w:t>
+      </w:r>
+      <w:r>
+        <w:rPr>
+          <w:rFonts w:cstheme="minorHAnsi"/>
+          <w:sz w:val="28"/>
+          <w:szCs w:val="28"/>
+        </w:rPr>
+        <w:t>ing</w:t>
+      </w:r>
+      <w:r>
+        <w:rPr>
+          <w:rFonts w:cstheme="minorHAnsi"/>
+          <w:sz w:val="28"/>
+          <w:szCs w:val="28"/>
+        </w:rPr>
+        <w:t xml:space="preserve"> surveys to </w:t>
+      </w:r>
+      <w:r>
+        <w:rPr>
+          <w:rFonts w:cstheme="minorHAnsi"/>
+          <w:sz w:val="28"/>
+          <w:szCs w:val="28"/>
+        </w:rPr>
+        <w:t>the</w:t>
+      </w:r>
+      <w:r>
+        <w:rPr>
+          <w:rFonts w:cstheme="minorHAnsi"/>
+          <w:sz w:val="28"/>
+          <w:szCs w:val="28"/>
+        </w:rPr>
+        <w:t xml:space="preserve"> readers with those question</w:t>
+      </w:r>
+      <w:r>
+        <w:rPr>
+          <w:rFonts w:cstheme="minorHAnsi"/>
+          <w:sz w:val="28"/>
+          <w:szCs w:val="28"/>
+        </w:rPr>
+        <w:t xml:space="preserve">s at the end of every blog </w:t>
+      </w:r>
+      <w:proofErr w:type="gramStart"/>
+      <w:r>
+        <w:rPr>
+          <w:rFonts w:cstheme="minorHAnsi"/>
+          <w:sz w:val="28"/>
+          <w:szCs w:val="28"/>
+        </w:rPr>
+        <w:t>post,</w:t>
+      </w:r>
+      <w:proofErr w:type="gramEnd"/>
+      <w:r>
+        <w:rPr>
+          <w:rFonts w:cstheme="minorHAnsi"/>
+          <w:sz w:val="28"/>
+          <w:szCs w:val="28"/>
+        </w:rPr>
+        <w:t xml:space="preserve"> is not possible.</w:t>
+      </w:r>
+    </w:p>
+    <w:p>
+      <w:pPr>
+        <w:spacing w:after="0" w:line="240" w:lineRule="auto"/>
+        <w:ind w:left="1440"/>
+        <w:rPr>
+          <w:rFonts w:eastAsia="Times New Roman" w:cstheme="minorHAnsi"/>
+          <w:color w:val="24292E"/>
+          <w:sz w:val="28"/>
+          <w:szCs w:val="28"/>
+        </w:rPr>
+      </w:pPr>
+      <w:r>
+        <w:rPr>
+          <w:rFonts w:cstheme="minorHAnsi"/>
+          <w:sz w:val="28"/>
+          <w:szCs w:val="28"/>
+        </w:rPr>
+        <w:t>Fortunately, there are a few tricks that</w:t>
+      </w:r>
+      <w:r>
+        <w:rPr>
+          <w:rFonts w:cstheme="minorHAnsi"/>
+          <w:sz w:val="28"/>
+          <w:szCs w:val="28"/>
+        </w:rPr>
+        <w:t xml:space="preserve"> can help to</w:t>
+      </w:r>
+      <w:r>
+        <w:rPr>
+          <w:rFonts w:cstheme="minorHAnsi"/>
+          <w:sz w:val="28"/>
+          <w:szCs w:val="28"/>
+        </w:rPr>
+        <w:t xml:space="preserve"> bring </w:t>
+      </w:r>
+      <w:r>
+        <w:rPr>
+          <w:rFonts w:cstheme="minorHAnsi"/>
+          <w:sz w:val="28"/>
+          <w:szCs w:val="28"/>
+        </w:rPr>
+        <w:t>them</w:t>
+      </w:r>
+      <w:r>
+        <w:rPr>
+          <w:rFonts w:cstheme="minorHAnsi"/>
+          <w:sz w:val="28"/>
+          <w:szCs w:val="28"/>
+        </w:rPr>
+        <w:t xml:space="preserve"> a bit closer to </w:t>
+      </w:r>
+      <w:r>
+        <w:rPr>
+          <w:rFonts w:cstheme="minorHAnsi"/>
+          <w:sz w:val="28"/>
+          <w:szCs w:val="28"/>
+        </w:rPr>
+        <w:t>their</w:t>
+      </w:r>
+      <w:r>
+        <w:rPr>
+          <w:rFonts w:cstheme="minorHAnsi"/>
+          <w:sz w:val="28"/>
+          <w:szCs w:val="28"/>
+        </w:rPr>
+        <w:t xml:space="preserve"> customers’ heads: emotional and sentiment analytics</w:t>
+      </w:r>
+      <w:r>
+        <w:rPr>
+          <w:rFonts w:cstheme="minorHAnsi"/>
+          <w:sz w:val="28"/>
+          <w:szCs w:val="28"/>
+        </w:rPr>
+        <w:t>.</w:t>
+      </w:r>
+      <w:r>
+        <w:rPr>
+          <w:rFonts w:cstheme="minorHAnsi"/>
+          <w:sz w:val="28"/>
+          <w:szCs w:val="28"/>
+        </w:rPr>
+        <w:t xml:space="preserve"> </w:t>
+      </w:r>
+      <w:r>
+        <w:rPr>
+          <w:rFonts w:cstheme="minorHAnsi"/>
+          <w:sz w:val="28"/>
+          <w:szCs w:val="28"/>
+        </w:rPr>
+        <w:t xml:space="preserve">If </w:t>
+      </w:r>
+      <w:r>
+        <w:rPr>
+          <w:rFonts w:cstheme="minorHAnsi"/>
+          <w:sz w:val="28"/>
+          <w:szCs w:val="28"/>
+        </w:rPr>
+        <w:t>they can</w:t>
+      </w:r>
+      <w:r>
+        <w:rPr>
+          <w:rFonts w:cstheme="minorHAnsi"/>
+          <w:sz w:val="28"/>
+          <w:szCs w:val="28"/>
+        </w:rPr>
+        <w:t xml:space="preserve"> manage to uncover how people feel about </w:t>
+      </w:r>
+      <w:r>
+        <w:rPr>
+          <w:rFonts w:cstheme="minorHAnsi"/>
+          <w:sz w:val="28"/>
+          <w:szCs w:val="28"/>
+        </w:rPr>
+        <w:t>their</w:t>
+      </w:r>
+      <w:r>
+        <w:rPr>
+          <w:rFonts w:cstheme="minorHAnsi"/>
+          <w:sz w:val="28"/>
+          <w:szCs w:val="28"/>
+        </w:rPr>
+        <w:t xml:space="preserve"> content, </w:t>
+      </w:r>
+      <w:r>
+        <w:rPr>
+          <w:rFonts w:cstheme="minorHAnsi"/>
+          <w:sz w:val="28"/>
+          <w:szCs w:val="28"/>
+        </w:rPr>
+        <w:t>they</w:t>
+      </w:r>
+      <w:r>
+        <w:rPr>
+          <w:rFonts w:cstheme="minorHAnsi"/>
+          <w:sz w:val="28"/>
+          <w:szCs w:val="28"/>
+        </w:rPr>
+        <w:t xml:space="preserve"> can </w:t>
+      </w:r>
+      <w:r>
+        <w:rPr>
+          <w:rFonts w:cstheme="minorHAnsi"/>
+          <w:sz w:val="28"/>
+          <w:szCs w:val="28"/>
+        </w:rPr>
+        <w:t>easily</w:t>
+      </w:r>
+      <w:r>
+        <w:rPr>
+          <w:rFonts w:cstheme="minorHAnsi"/>
+          <w:sz w:val="28"/>
+          <w:szCs w:val="28"/>
+        </w:rPr>
+        <w:t xml:space="preserve"> make it perfect. Do more of what they like, and do less of what they hate.</w:t>
+      </w:r>
+      <w:bookmarkStart w:id="0" w:name="_GoBack"/>
+      <w:bookmarkEnd w:id="0"/>
     </w:p>
     <w:p>
       <w:pPr>
@@ -1218,18 +1627,18 @@
           <w:ilvl w:val="0"/>
           <w:numId w:val="6"/>
         </w:numPr>
-        <w:spacing w:before="60" w:after="100" w:afterAutospacing="1" w:line="240" w:lineRule="auto"/>
-        <w:rPr>
-          <w:rFonts w:eastAsia="Times New Roman" w:cstheme="minorHAnsi"/>
-          <w:color w:val="24292E"/>
-          <w:sz w:val="28"/>
-          <w:szCs w:val="28"/>
-        </w:rPr>
-      </w:pPr>
-      <w:r>
-        <w:rPr>
-          <w:rFonts w:eastAsia="Times New Roman" w:cstheme="minorHAnsi"/>
-          <w:color w:val="24292E"/>
+        <w:spacing w:before="60" w:after="0" w:line="240" w:lineRule="auto"/>
+        <w:rPr>
+          <w:rFonts w:eastAsia="Times New Roman" w:cstheme="minorHAnsi"/>
+          <w:color w:val="8064A2" w:themeColor="accent4"/>
+          <w:sz w:val="28"/>
+          <w:szCs w:val="28"/>
+        </w:rPr>
+      </w:pPr>
+      <w:r>
+        <w:rPr>
+          <w:rFonts w:eastAsia="Times New Roman" w:cstheme="minorHAnsi"/>
+          <w:color w:val="8064A2" w:themeColor="accent4"/>
           <w:sz w:val="28"/>
           <w:szCs w:val="28"/>
         </w:rPr>
@@ -1238,7 +1647,7 @@
       <w:r>
         <w:rPr>
           <w:rFonts w:eastAsia="Times New Roman" w:cstheme="minorHAnsi"/>
-          <w:color w:val="24292E"/>
+          <w:color w:val="8064A2" w:themeColor="accent4"/>
           <w:sz w:val="28"/>
           <w:szCs w:val="28"/>
         </w:rPr>
@@ -1299,7 +1708,6 @@
           <w:sz w:val="28"/>
           <w:szCs w:val="28"/>
         </w:rPr>
-        <w:lastRenderedPageBreak/>
         <w:t xml:space="preserve"> </w:t>
       </w:r>
     </w:p>
@@ -2236,6 +2644,98 @@
       <w:lvlJc w:val="right"/>
       <w:pPr>
         <w:ind w:left="6480" w:hanging="180"/>
+      </w:pPr>
+    </w:lvl>
+  </w:abstractNum>
+  <w:abstractNum w:abstractNumId="8">
+    <w:nsid w:val="7F0F299F"/>
+    <w:multiLevelType w:val="hybridMultilevel"/>
+    <w:tmpl w:val="0A2EDBD2"/>
+    <w:lvl w:ilvl="0" w:tplc="04090005">
+      <w:start w:val="1"/>
+      <w:numFmt w:val="bullet"/>
+      <w:lvlText w:val=""/>
+      <w:lvlJc w:val="left"/>
+      <w:pPr>
+        <w:ind w:left="1350" w:hanging="360"/>
+      </w:pPr>
+      <w:rPr>
+        <w:rFonts w:ascii="Wingdings" w:hAnsi="Wingdings" w:hint="default"/>
+      </w:rPr>
+    </w:lvl>
+    <w:lvl w:ilvl="1" w:tplc="04090005">
+      <w:start w:val="1"/>
+      <w:numFmt w:val="bullet"/>
+      <w:lvlText w:val=""/>
+      <w:lvlJc w:val="left"/>
+      <w:pPr>
+        <w:ind w:left="1800" w:hanging="360"/>
+      </w:pPr>
+      <w:rPr>
+        <w:rFonts w:ascii="Wingdings" w:hAnsi="Wingdings" w:hint="default"/>
+      </w:rPr>
+    </w:lvl>
+    <w:lvl w:ilvl="2" w:tplc="0409001B" w:tentative="1">
+      <w:start w:val="1"/>
+      <w:numFmt w:val="lowerRoman"/>
+      <w:lvlText w:val="%3."/>
+      <w:lvlJc w:val="right"/>
+      <w:pPr>
+        <w:ind w:left="2520" w:hanging="180"/>
+      </w:pPr>
+    </w:lvl>
+    <w:lvl w:ilvl="3" w:tplc="0409000F" w:tentative="1">
+      <w:start w:val="1"/>
+      <w:numFmt w:val="decimal"/>
+      <w:lvlText w:val="%4."/>
+      <w:lvlJc w:val="left"/>
+      <w:pPr>
+        <w:ind w:left="3240" w:hanging="360"/>
+      </w:pPr>
+    </w:lvl>
+    <w:lvl w:ilvl="4" w:tplc="04090019" w:tentative="1">
+      <w:start w:val="1"/>
+      <w:numFmt w:val="lowerLetter"/>
+      <w:lvlText w:val="%5."/>
+      <w:lvlJc w:val="left"/>
+      <w:pPr>
+        <w:ind w:left="3960" w:hanging="360"/>
+      </w:pPr>
+    </w:lvl>
+    <w:lvl w:ilvl="5" w:tplc="0409001B" w:tentative="1">
+      <w:start w:val="1"/>
+      <w:numFmt w:val="lowerRoman"/>
+      <w:lvlText w:val="%6."/>
+      <w:lvlJc w:val="right"/>
+      <w:pPr>
+        <w:ind w:left="4680" w:hanging="180"/>
+      </w:pPr>
+    </w:lvl>
+    <w:lvl w:ilvl="6" w:tplc="0409000F" w:tentative="1">
+      <w:start w:val="1"/>
+      <w:numFmt w:val="decimal"/>
+      <w:lvlText w:val="%7."/>
+      <w:lvlJc w:val="left"/>
+      <w:pPr>
+        <w:ind w:left="5400" w:hanging="360"/>
+      </w:pPr>
+    </w:lvl>
+    <w:lvl w:ilvl="7" w:tplc="04090019" w:tentative="1">
+      <w:start w:val="1"/>
+      <w:numFmt w:val="lowerLetter"/>
+      <w:lvlText w:val="%8."/>
+      <w:lvlJc w:val="left"/>
+      <w:pPr>
+        <w:ind w:left="6120" w:hanging="360"/>
+      </w:pPr>
+    </w:lvl>
+    <w:lvl w:ilvl="8" w:tplc="0409001B" w:tentative="1">
+      <w:start w:val="1"/>
+      <w:numFmt w:val="lowerRoman"/>
+      <w:lvlText w:val="%9."/>
+      <w:lvlJc w:val="right"/>
+      <w:pPr>
+        <w:ind w:left="6840" w:hanging="180"/>
       </w:pPr>
     </w:lvl>
   </w:abstractNum>
@@ -2367,6 +2867,9 @@
   </w:num>
   <w:num w:numId="9">
     <w:abstractNumId w:val="7"/>
+  </w:num>
+  <w:num w:numId="10">
+    <w:abstractNumId w:val="8"/>
   </w:num>
 </w:numbering>
 </file>
@@ -2637,6 +3140,21 @@
       <w:iCs/>
     </w:rPr>
   </w:style>
+  <w:style w:type="character" w:customStyle="1" w:styleId="veryhardreadability">
+    <w:name w:val="veryhardreadability"/>
+    <w:basedOn w:val="DefaultParagraphFont"/>
+    <w:rsid w:val="00634478"/>
+  </w:style>
+  <w:style w:type="character" w:customStyle="1" w:styleId="adverb">
+    <w:name w:val="adverb"/>
+    <w:basedOn w:val="DefaultParagraphFont"/>
+    <w:rsid w:val="00476D1B"/>
+  </w:style>
+  <w:style w:type="character" w:customStyle="1" w:styleId="hardreadability">
+    <w:name w:val="hardreadability"/>
+    <w:basedOn w:val="DefaultParagraphFont"/>
+    <w:rsid w:val="00476D1B"/>
+  </w:style>
 </w:styles>
 </file>
 
@@ -2905,6 +3423,21 @@
       <w:i/>
       <w:iCs/>
     </w:rPr>
+  </w:style>
+  <w:style w:type="character" w:customStyle="1" w:styleId="veryhardreadability">
+    <w:name w:val="veryhardreadability"/>
+    <w:basedOn w:val="DefaultParagraphFont"/>
+    <w:rsid w:val="00634478"/>
+  </w:style>
+  <w:style w:type="character" w:customStyle="1" w:styleId="adverb">
+    <w:name w:val="adverb"/>
+    <w:basedOn w:val="DefaultParagraphFont"/>
+    <w:rsid w:val="00476D1B"/>
+  </w:style>
+  <w:style w:type="character" w:customStyle="1" w:styleId="hardreadability">
+    <w:name w:val="hardreadability"/>
+    <w:basedOn w:val="DefaultParagraphFont"/>
+    <w:rsid w:val="00476D1B"/>
   </w:style>
 </w:styles>
 </file>

</xml_diff>

<commit_message>
next word recommender desc added
</commit_message>
<xml_diff>
--- a/doc/Project Report I.docx
+++ b/doc/Project Report I.docx
@@ -1220,23 +1220,7 @@
           <w:sz w:val="28"/>
           <w:szCs w:val="28"/>
         </w:rPr>
-        <w:t>Sentiment analysis and emotional analysis are two key methods experts use to quantify audiences’ emotional engagement</w:t>
-      </w:r>
-      <w:r>
-        <w:rPr>
-          <w:rFonts w:cstheme="minorHAnsi"/>
-          <w:sz w:val="28"/>
-          <w:szCs w:val="28"/>
-        </w:rPr>
-        <w:t>.</w:t>
-      </w:r>
-      <w:r>
-        <w:rPr>
-          <w:rFonts w:cstheme="minorHAnsi"/>
-          <w:sz w:val="28"/>
-          <w:szCs w:val="28"/>
-        </w:rPr>
-        <w:t xml:space="preserve"> </w:t>
+        <w:t xml:space="preserve">Sentiment analysis and emotional analysis are two key methods experts use to quantify audiences’ emotional engagement. </w:t>
       </w:r>
       <w:proofErr w:type="spellStart"/>
       <w:proofErr w:type="gramStart"/>
@@ -1291,39 +1275,7 @@
           <w:sz w:val="28"/>
           <w:szCs w:val="28"/>
         </w:rPr>
-        <w:t xml:space="preserve">As content marketers, </w:t>
-      </w:r>
-      <w:r>
-        <w:rPr>
-          <w:rFonts w:cstheme="minorHAnsi"/>
-          <w:sz w:val="28"/>
-          <w:szCs w:val="28"/>
-        </w:rPr>
-        <w:t>they</w:t>
-      </w:r>
-      <w:r>
-        <w:rPr>
-          <w:rFonts w:cstheme="minorHAnsi"/>
-          <w:sz w:val="28"/>
-          <w:szCs w:val="28"/>
-        </w:rPr>
-        <w:t xml:space="preserve"> tend to care quite a lot about </w:t>
-      </w:r>
-      <w:r>
-        <w:rPr>
-          <w:rFonts w:cstheme="minorHAnsi"/>
-          <w:sz w:val="28"/>
-          <w:szCs w:val="28"/>
-        </w:rPr>
-        <w:t>their</w:t>
-      </w:r>
-      <w:r>
-        <w:rPr>
-          <w:rFonts w:cstheme="minorHAnsi"/>
-          <w:sz w:val="28"/>
-          <w:szCs w:val="28"/>
-        </w:rPr>
-        <w:t xml:space="preserve"> readers’ feelings. Did they make it to the end of the article? Did they laugh to that joke? Were they bored at some point?</w:t>
+        <w:t>As content marketers, they tend to care quite a lot about their readers’ feelings. Did they make it to the end of the article? Did they laugh to that joke? Were they bored at some point?</w:t>
       </w:r>
     </w:p>
     <w:p>
@@ -1444,16 +1396,14 @@
         </w:rPr>
         <w:t xml:space="preserve">s at the end of every blog </w:t>
       </w:r>
-      <w:proofErr w:type="gramStart"/>
-      <w:r>
-        <w:rPr>
-          <w:rFonts w:cstheme="minorHAnsi"/>
-          <w:sz w:val="28"/>
-          <w:szCs w:val="28"/>
-        </w:rPr>
-        <w:t>post,</w:t>
-      </w:r>
-      <w:proofErr w:type="gramEnd"/>
+      <w:r>
+        <w:rPr>
+          <w:rFonts w:cstheme="minorHAnsi"/>
+          <w:sz w:val="28"/>
+          <w:szCs w:val="28"/>
+        </w:rPr>
+        <w:t>post</w:t>
+      </w:r>
       <w:r>
         <w:rPr>
           <w:rFonts w:cstheme="minorHAnsi"/>
@@ -1544,82 +1494,8 @@
           <w:sz w:val="28"/>
           <w:szCs w:val="28"/>
         </w:rPr>
-        <w:t xml:space="preserve"> </w:t>
-      </w:r>
-      <w:r>
-        <w:rPr>
-          <w:rFonts w:cstheme="minorHAnsi"/>
-          <w:sz w:val="28"/>
-          <w:szCs w:val="28"/>
-        </w:rPr>
-        <w:t xml:space="preserve">If </w:t>
-      </w:r>
-      <w:r>
-        <w:rPr>
-          <w:rFonts w:cstheme="minorHAnsi"/>
-          <w:sz w:val="28"/>
-          <w:szCs w:val="28"/>
-        </w:rPr>
-        <w:t>they can</w:t>
-      </w:r>
-      <w:r>
-        <w:rPr>
-          <w:rFonts w:cstheme="minorHAnsi"/>
-          <w:sz w:val="28"/>
-          <w:szCs w:val="28"/>
-        </w:rPr>
-        <w:t xml:space="preserve"> manage to uncover how people feel about </w:t>
-      </w:r>
-      <w:r>
-        <w:rPr>
-          <w:rFonts w:cstheme="minorHAnsi"/>
-          <w:sz w:val="28"/>
-          <w:szCs w:val="28"/>
-        </w:rPr>
-        <w:t>their</w:t>
-      </w:r>
-      <w:r>
-        <w:rPr>
-          <w:rFonts w:cstheme="minorHAnsi"/>
-          <w:sz w:val="28"/>
-          <w:szCs w:val="28"/>
-        </w:rPr>
-        <w:t xml:space="preserve"> content, </w:t>
-      </w:r>
-      <w:r>
-        <w:rPr>
-          <w:rFonts w:cstheme="minorHAnsi"/>
-          <w:sz w:val="28"/>
-          <w:szCs w:val="28"/>
-        </w:rPr>
-        <w:t>they</w:t>
-      </w:r>
-      <w:r>
-        <w:rPr>
-          <w:rFonts w:cstheme="minorHAnsi"/>
-          <w:sz w:val="28"/>
-          <w:szCs w:val="28"/>
-        </w:rPr>
-        <w:t xml:space="preserve"> can </w:t>
-      </w:r>
-      <w:r>
-        <w:rPr>
-          <w:rFonts w:cstheme="minorHAnsi"/>
-          <w:sz w:val="28"/>
-          <w:szCs w:val="28"/>
-        </w:rPr>
-        <w:t>easily</w:t>
-      </w:r>
-      <w:r>
-        <w:rPr>
-          <w:rFonts w:cstheme="minorHAnsi"/>
-          <w:sz w:val="28"/>
-          <w:szCs w:val="28"/>
-        </w:rPr>
-        <w:t xml:space="preserve"> make it perfect. Do more of what they like, and do less of what they hate.</w:t>
-      </w:r>
-      <w:bookmarkStart w:id="0" w:name="_GoBack"/>
-      <w:bookmarkEnd w:id="0"/>
+        <w:t xml:space="preserve"> If they can manage to uncover how people feel about their content, they can easily make it perfect. Do more of what they like, and do less of what they hate.</w:t>
+      </w:r>
     </w:p>
     <w:p>
       <w:pPr>
@@ -1656,6 +1532,71 @@
     </w:p>
     <w:p>
       <w:pPr>
+        <w:spacing w:before="60" w:after="0" w:line="240" w:lineRule="auto"/>
+        <w:ind w:left="1440"/>
+        <w:rPr>
+          <w:rFonts w:cstheme="minorHAnsi"/>
+          <w:sz w:val="28"/>
+          <w:szCs w:val="28"/>
+        </w:rPr>
+      </w:pPr>
+      <w:r>
+        <w:rPr>
+          <w:rFonts w:cstheme="minorHAnsi"/>
+          <w:sz w:val="28"/>
+          <w:szCs w:val="28"/>
+        </w:rPr>
+        <w:t>Recommendation engine: is a software tool that generate</w:t>
+      </w:r>
+      <w:r>
+        <w:rPr>
+          <w:rFonts w:cstheme="minorHAnsi"/>
+          <w:sz w:val="28"/>
+          <w:szCs w:val="28"/>
+        </w:rPr>
+        <w:t>s</w:t>
+      </w:r>
+      <w:r>
+        <w:rPr>
+          <w:rFonts w:cstheme="minorHAnsi"/>
+          <w:sz w:val="28"/>
+          <w:szCs w:val="28"/>
+        </w:rPr>
+        <w:t xml:space="preserve"> recommendations to users based on their past preferences.</w:t>
+      </w:r>
+    </w:p>
+    <w:p>
+      <w:pPr>
+        <w:spacing w:before="60" w:after="0" w:line="240" w:lineRule="auto"/>
+        <w:ind w:left="1440"/>
+        <w:rPr>
+          <w:rFonts w:cstheme="minorHAnsi"/>
+          <w:sz w:val="28"/>
+          <w:szCs w:val="28"/>
+        </w:rPr>
+      </w:pPr>
+      <w:r>
+        <w:rPr>
+          <w:rFonts w:cstheme="minorHAnsi"/>
+          <w:sz w:val="28"/>
+          <w:szCs w:val="28"/>
+        </w:rPr>
+        <w:t xml:space="preserve">So, by analyzing the frequently used group of words, it’s possible to suggest a word that a user may enter along with the already input text. </w:t>
+      </w:r>
+    </w:p>
+    <w:p>
+      <w:pPr>
+        <w:spacing w:before="60" w:after="0" w:line="240" w:lineRule="auto"/>
+        <w:ind w:left="1440"/>
+        <w:rPr>
+          <w:rFonts w:cstheme="minorHAnsi"/>
+          <w:sz w:val="28"/>
+          <w:szCs w:val="28"/>
+        </w:rPr>
+      </w:pPr>
+    </w:p>
+    <w:p>
+      <w:pPr>
         <w:spacing w:before="60" w:after="100" w:afterAutospacing="1" w:line="240" w:lineRule="auto"/>
         <w:ind w:left="720"/>
         <w:rPr>
@@ -1754,6 +1695,8 @@
           <w:szCs w:val="36"/>
         </w:rPr>
       </w:pPr>
+      <w:bookmarkStart w:id="0" w:name="_GoBack"/>
+      <w:bookmarkEnd w:id="0"/>
     </w:p>
     <w:sectPr>
       <w:pgSz w:w="12240" w:h="15840"/>

</xml_diff>